<commit_message>
Final edit pass on new version of SoS Runbook before submission.
Also ensured all screenshots have a border and a drop shadow.
</commit_message>
<xml_diff>
--- a/docs/county_runbook_w_breaks.docx
+++ b/docs/county_runbook_w_breaks.docx
@@ -691,10 +691,19 @@
                       <a:avLst/>
                     </a:prstGeom>
                     <a:ln w="12700" cap="flat">
-                      <a:noFill/>
+                      <a:solidFill>
+                        <a:srgbClr val="A7A7A7"/>
+                      </a:solidFill>
+                      <a:prstDash val="solid"/>
                       <a:miter lim="400000"/>
                     </a:ln>
-                    <a:effectLst/>
+                    <a:effectLst>
+                      <a:outerShdw sx="100000" sy="100000" kx="0" ky="0" algn="b" rotWithShape="0" blurRad="63500" dist="25400" dir="5400000">
+                        <a:srgbClr val="000000">
+                          <a:alpha val="50000"/>
+                        </a:srgbClr>
+                      </a:outerShdw>
+                    </a:effectLst>
                   </pic:spPr>
                 </pic:pic>
               </a:graphicData>
@@ -762,10 +771,19 @@
                       <a:avLst/>
                     </a:prstGeom>
                     <a:ln w="12700" cap="flat">
-                      <a:noFill/>
+                      <a:solidFill>
+                        <a:srgbClr val="A7A7A7"/>
+                      </a:solidFill>
+                      <a:prstDash val="solid"/>
                       <a:miter lim="400000"/>
                     </a:ln>
-                    <a:effectLst/>
+                    <a:effectLst>
+                      <a:outerShdw sx="100000" sy="100000" kx="0" ky="0" algn="b" rotWithShape="0" blurRad="63500" dist="25400" dir="5400000">
+                        <a:srgbClr val="000000">
+                          <a:alpha val="50000"/>
+                        </a:srgbClr>
+                      </a:outerShdw>
+                    </a:effectLst>
                   </pic:spPr>
                 </pic:pic>
               </a:graphicData>
@@ -852,10 +870,19 @@
                       <a:avLst/>
                     </a:prstGeom>
                     <a:ln w="12700" cap="flat">
-                      <a:noFill/>
+                      <a:solidFill>
+                        <a:srgbClr val="A7A7A7"/>
+                      </a:solidFill>
+                      <a:prstDash val="solid"/>
                       <a:miter lim="400000"/>
                     </a:ln>
-                    <a:effectLst/>
+                    <a:effectLst>
+                      <a:outerShdw sx="100000" sy="100000" kx="0" ky="0" algn="b" rotWithShape="0" blurRad="63500" dist="25400" dir="5400000">
+                        <a:srgbClr val="000000">
+                          <a:alpha val="50000"/>
+                        </a:srgbClr>
+                      </a:outerShdw>
+                    </a:effectLst>
                   </pic:spPr>
                 </pic:pic>
               </a:graphicData>
@@ -972,10 +999,19 @@
                       <a:avLst/>
                     </a:prstGeom>
                     <a:ln w="12700" cap="flat">
-                      <a:noFill/>
+                      <a:solidFill>
+                        <a:srgbClr val="A7A7A7"/>
+                      </a:solidFill>
+                      <a:prstDash val="solid"/>
                       <a:miter lim="400000"/>
                     </a:ln>
-                    <a:effectLst/>
+                    <a:effectLst>
+                      <a:outerShdw sx="100000" sy="100000" kx="0" ky="0" algn="b" rotWithShape="0" blurRad="63500" dist="25400" dir="5400000">
+                        <a:srgbClr val="000000">
+                          <a:alpha val="50000"/>
+                        </a:srgbClr>
+                      </a:outerShdw>
+                    </a:effectLst>
                   </pic:spPr>
                 </pic:pic>
               </a:graphicData>
@@ -1152,10 +1188,19 @@
                       <a:avLst/>
                     </a:prstGeom>
                     <a:ln w="12700" cap="flat">
-                      <a:noFill/>
+                      <a:solidFill>
+                        <a:srgbClr val="A7A7A7"/>
+                      </a:solidFill>
+                      <a:prstDash val="solid"/>
                       <a:miter lim="400000"/>
                     </a:ln>
-                    <a:effectLst/>
+                    <a:effectLst>
+                      <a:outerShdw sx="100000" sy="100000" kx="0" ky="0" algn="b" rotWithShape="0" blurRad="63500" dist="25400" dir="5400000">
+                        <a:srgbClr val="000000">
+                          <a:alpha val="50000"/>
+                        </a:srgbClr>
+                      </a:outerShdw>
+                    </a:effectLst>
                   </pic:spPr>
                 </pic:pic>
               </a:graphicData>
@@ -1442,10 +1487,19 @@
                       <a:avLst/>
                     </a:prstGeom>
                     <a:ln w="12700" cap="flat">
-                      <a:noFill/>
+                      <a:solidFill>
+                        <a:srgbClr val="A7A7A7"/>
+                      </a:solidFill>
+                      <a:prstDash val="solid"/>
                       <a:miter lim="400000"/>
                     </a:ln>
-                    <a:effectLst/>
+                    <a:effectLst>
+                      <a:outerShdw sx="100000" sy="100000" kx="0" ky="0" algn="b" rotWithShape="0" blurRad="63500" dist="25400" dir="5400000">
+                        <a:srgbClr val="000000">
+                          <a:alpha val="50000"/>
+                        </a:srgbClr>
+                      </a:outerShdw>
+                    </a:effectLst>
                   </pic:spPr>
                 </pic:pic>
               </a:graphicData>
@@ -1507,10 +1561,19 @@
                       <a:avLst/>
                     </a:prstGeom>
                     <a:ln w="12700" cap="flat">
-                      <a:noFill/>
+                      <a:solidFill>
+                        <a:srgbClr val="A7A7A7"/>
+                      </a:solidFill>
+                      <a:prstDash val="solid"/>
                       <a:miter lim="400000"/>
                     </a:ln>
-                    <a:effectLst/>
+                    <a:effectLst>
+                      <a:outerShdw sx="100000" sy="100000" kx="0" ky="0" algn="b" rotWithShape="0" blurRad="63500" dist="25400" dir="5400000">
+                        <a:srgbClr val="000000">
+                          <a:alpha val="50000"/>
+                        </a:srgbClr>
+                      </a:outerShdw>
+                    </a:effectLst>
                   </pic:spPr>
                 </pic:pic>
               </a:graphicData>
@@ -1593,10 +1656,19 @@
                       <a:avLst/>
                     </a:prstGeom>
                     <a:ln w="12700" cap="flat">
-                      <a:noFill/>
+                      <a:solidFill>
+                        <a:srgbClr val="A7A7A7"/>
+                      </a:solidFill>
+                      <a:prstDash val="solid"/>
                       <a:miter lim="400000"/>
                     </a:ln>
-                    <a:effectLst/>
+                    <a:effectLst>
+                      <a:outerShdw sx="100000" sy="100000" kx="0" ky="0" algn="b" rotWithShape="0" blurRad="63500" dist="25400" dir="5400000">
+                        <a:srgbClr val="000000">
+                          <a:alpha val="50000"/>
+                        </a:srgbClr>
+                      </a:outerShdw>
+                    </a:effectLst>
                   </pic:spPr>
                 </pic:pic>
               </a:graphicData>
@@ -1706,10 +1778,19 @@
                       <a:avLst/>
                     </a:prstGeom>
                     <a:ln w="12700" cap="flat">
-                      <a:noFill/>
+                      <a:solidFill>
+                        <a:srgbClr val="A7A7A7"/>
+                      </a:solidFill>
+                      <a:prstDash val="solid"/>
                       <a:miter lim="400000"/>
                     </a:ln>
-                    <a:effectLst/>
+                    <a:effectLst>
+                      <a:outerShdw sx="100000" sy="100000" kx="0" ky="0" algn="b" rotWithShape="0" blurRad="63500" dist="25400" dir="5400000">
+                        <a:srgbClr val="000000">
+                          <a:alpha val="50000"/>
+                        </a:srgbClr>
+                      </a:outerShdw>
+                    </a:effectLst>
                   </pic:spPr>
                 </pic:pic>
               </a:graphicData>
@@ -1828,10 +1909,19 @@
                       <a:avLst/>
                     </a:prstGeom>
                     <a:ln w="12700" cap="flat">
-                      <a:noFill/>
+                      <a:solidFill>
+                        <a:srgbClr val="A7A7A7"/>
+                      </a:solidFill>
+                      <a:prstDash val="solid"/>
                       <a:miter lim="400000"/>
                     </a:ln>
-                    <a:effectLst/>
+                    <a:effectLst>
+                      <a:outerShdw sx="100000" sy="100000" kx="0" ky="0" algn="b" rotWithShape="0" blurRad="63500" dist="25400" dir="5400000">
+                        <a:srgbClr val="000000">
+                          <a:alpha val="50000"/>
+                        </a:srgbClr>
+                      </a:outerShdw>
+                    </a:effectLst>
                   </pic:spPr>
                 </pic:pic>
               </a:graphicData>
@@ -1951,10 +2041,19 @@
                       <a:avLst/>
                     </a:prstGeom>
                     <a:ln w="12700" cap="flat">
-                      <a:noFill/>
+                      <a:solidFill>
+                        <a:srgbClr val="A7A7A7"/>
+                      </a:solidFill>
+                      <a:prstDash val="solid"/>
                       <a:miter lim="400000"/>
                     </a:ln>
-                    <a:effectLst/>
+                    <a:effectLst>
+                      <a:outerShdw sx="100000" sy="100000" kx="0" ky="0" algn="b" rotWithShape="0" blurRad="63500" dist="25400" dir="5400000">
+                        <a:srgbClr val="000000">
+                          <a:alpha val="50000"/>
+                        </a:srgbClr>
+                      </a:outerShdw>
+                    </a:effectLst>
                   </pic:spPr>
                 </pic:pic>
               </a:graphicData>
@@ -2173,10 +2272,19 @@
                       <a:avLst/>
                     </a:prstGeom>
                     <a:ln w="12700" cap="flat">
-                      <a:noFill/>
+                      <a:solidFill>
+                        <a:srgbClr val="A7A7A7"/>
+                      </a:solidFill>
+                      <a:prstDash val="solid"/>
                       <a:miter lim="400000"/>
                     </a:ln>
-                    <a:effectLst/>
+                    <a:effectLst>
+                      <a:outerShdw sx="100000" sy="100000" kx="0" ky="0" algn="b" rotWithShape="0" blurRad="63500" dist="25400" dir="5400000">
+                        <a:srgbClr val="000000">
+                          <a:alpha val="50000"/>
+                        </a:srgbClr>
+                      </a:outerShdw>
+                    </a:effectLst>
                   </pic:spPr>
                 </pic:pic>
               </a:graphicData>
@@ -2244,10 +2352,19 @@
                       <a:avLst/>
                     </a:prstGeom>
                     <a:ln w="12700" cap="flat">
-                      <a:noFill/>
+                      <a:solidFill>
+                        <a:srgbClr val="A7A7A7"/>
+                      </a:solidFill>
+                      <a:prstDash val="solid"/>
                       <a:miter lim="400000"/>
                     </a:ln>
-                    <a:effectLst/>
+                    <a:effectLst>
+                      <a:outerShdw sx="100000" sy="100000" kx="0" ky="0" algn="b" rotWithShape="0" blurRad="63500" dist="25400" dir="5400000">
+                        <a:srgbClr val="000000">
+                          <a:alpha val="50000"/>
+                        </a:srgbClr>
+                      </a:outerShdw>
+                    </a:effectLst>
                   </pic:spPr>
                 </pic:pic>
               </a:graphicData>
@@ -2470,10 +2587,19 @@
                       <a:avLst/>
                     </a:prstGeom>
                     <a:ln w="12700" cap="flat">
-                      <a:noFill/>
+                      <a:solidFill>
+                        <a:srgbClr val="A7A7A7"/>
+                      </a:solidFill>
+                      <a:prstDash val="solid"/>
                       <a:miter lim="400000"/>
                     </a:ln>
-                    <a:effectLst/>
+                    <a:effectLst>
+                      <a:outerShdw sx="100000" sy="100000" kx="0" ky="0" algn="b" rotWithShape="0" blurRad="63500" dist="25400" dir="5400000">
+                        <a:srgbClr val="000000">
+                          <a:alpha val="50000"/>
+                        </a:srgbClr>
+                      </a:outerShdw>
+                    </a:effectLst>
                   </pic:spPr>
                 </pic:pic>
               </a:graphicData>
@@ -2592,10 +2718,19 @@
                       <a:avLst/>
                     </a:prstGeom>
                     <a:ln w="12700" cap="flat">
-                      <a:noFill/>
+                      <a:solidFill>
+                        <a:srgbClr val="A7A7A7"/>
+                      </a:solidFill>
+                      <a:prstDash val="solid"/>
                       <a:miter lim="400000"/>
                     </a:ln>
-                    <a:effectLst/>
+                    <a:effectLst>
+                      <a:outerShdw sx="100000" sy="100000" kx="0" ky="0" algn="b" rotWithShape="0" blurRad="63500" dist="25400" dir="5400000">
+                        <a:srgbClr val="000000">
+                          <a:alpha val="50000"/>
+                        </a:srgbClr>
+                      </a:outerShdw>
+                    </a:effectLst>
                   </pic:spPr>
                 </pic:pic>
               </a:graphicData>
@@ -3269,10 +3404,19 @@
                       <a:avLst/>
                     </a:prstGeom>
                     <a:ln w="12700" cap="flat">
-                      <a:noFill/>
+                      <a:solidFill>
+                        <a:srgbClr val="A7A7A7"/>
+                      </a:solidFill>
+                      <a:prstDash val="solid"/>
                       <a:miter lim="400000"/>
                     </a:ln>
-                    <a:effectLst/>
+                    <a:effectLst>
+                      <a:outerShdw sx="100000" sy="100000" kx="0" ky="0" algn="b" rotWithShape="0" blurRad="63500" dist="25400" dir="5400000">
+                        <a:srgbClr val="000000">
+                          <a:alpha val="50000"/>
+                        </a:srgbClr>
+                      </a:outerShdw>
+                    </a:effectLst>
                   </pic:spPr>
                 </pic:pic>
               </a:graphicData>
@@ -3598,10 +3742,19 @@
                       <a:avLst/>
                     </a:prstGeom>
                     <a:ln w="12700" cap="flat">
-                      <a:noFill/>
+                      <a:solidFill>
+                        <a:srgbClr val="A7A7A7"/>
+                      </a:solidFill>
+                      <a:prstDash val="solid"/>
                       <a:miter lim="400000"/>
                     </a:ln>
-                    <a:effectLst/>
+                    <a:effectLst>
+                      <a:outerShdw sx="100000" sy="100000" kx="0" ky="0" algn="b" rotWithShape="0" blurRad="63500" dist="25400" dir="5400000">
+                        <a:srgbClr val="000000">
+                          <a:alpha val="50000"/>
+                        </a:srgbClr>
+                      </a:outerShdw>
+                    </a:effectLst>
                   </pic:spPr>
                 </pic:pic>
               </a:graphicData>
@@ -3723,10 +3876,19 @@
                       <a:avLst/>
                     </a:prstGeom>
                     <a:ln w="12700" cap="flat">
-                      <a:noFill/>
+                      <a:solidFill>
+                        <a:srgbClr val="A7A7A7"/>
+                      </a:solidFill>
+                      <a:prstDash val="solid"/>
                       <a:miter lim="400000"/>
                     </a:ln>
-                    <a:effectLst/>
+                    <a:effectLst>
+                      <a:outerShdw sx="100000" sy="100000" kx="0" ky="0" algn="b" rotWithShape="0" blurRad="63500" dist="25400" dir="5400000">
+                        <a:srgbClr val="000000">
+                          <a:alpha val="50000"/>
+                        </a:srgbClr>
+                      </a:outerShdw>
+                    </a:effectLst>
                   </pic:spPr>
                 </pic:pic>
               </a:graphicData>
@@ -3861,10 +4023,19 @@
                       <a:avLst/>
                     </a:prstGeom>
                     <a:ln w="12700" cap="flat">
-                      <a:noFill/>
+                      <a:solidFill>
+                        <a:srgbClr val="A7A7A7"/>
+                      </a:solidFill>
+                      <a:prstDash val="solid"/>
                       <a:miter lim="400000"/>
                     </a:ln>
-                    <a:effectLst/>
+                    <a:effectLst>
+                      <a:outerShdw sx="100000" sy="100000" kx="0" ky="0" algn="b" rotWithShape="0" blurRad="63500" dist="25400" dir="5400000">
+                        <a:srgbClr val="000000">
+                          <a:alpha val="50000"/>
+                        </a:srgbClr>
+                      </a:outerShdw>
+                    </a:effectLst>
                   </pic:spPr>
                 </pic:pic>
               </a:graphicData>
@@ -3961,10 +4132,19 @@
                       <a:avLst/>
                     </a:prstGeom>
                     <a:ln w="12700" cap="flat">
-                      <a:noFill/>
+                      <a:solidFill>
+                        <a:srgbClr val="A7A7A7"/>
+                      </a:solidFill>
+                      <a:prstDash val="solid"/>
                       <a:miter lim="400000"/>
                     </a:ln>
-                    <a:effectLst/>
+                    <a:effectLst>
+                      <a:outerShdw sx="100000" sy="100000" kx="0" ky="0" algn="b" rotWithShape="0" blurRad="63500" dist="25400" dir="5400000">
+                        <a:srgbClr val="000000">
+                          <a:alpha val="50000"/>
+                        </a:srgbClr>
+                      </a:outerShdw>
+                    </a:effectLst>
                   </pic:spPr>
                 </pic:pic>
               </a:graphicData>
@@ -4018,7 +4198,7 @@
       <w:fldChar w:fldCharType="separate" w:fldLock="0"/>
     </w:r>
     <w:r>
-      <w:t>24</w:t>
+      <w:t>28</w:t>
     </w:r>
     <w:r>
       <w:rPr/>

</xml_diff>